<commit_message>
new points about git added
</commit_message>
<xml_diff>
--- a/newFile.docx
+++ b/newFile.docx
@@ -24,12 +24,20 @@
           <w:lang w:val="en-IN"/>
         </w:rPr>
       </w:pPr>
+    </w:p>
+    <w:p>
+      <w:pPr>
+        <w:rPr>
+          <w:rFonts w:hint="default"/>
+          <w:lang w:val="en-IN"/>
+        </w:rPr>
+      </w:pPr>
       <w:r>
         <w:rPr>
           <w:rFonts w:hint="default"/>
           <w:lang w:val="en-IN"/>
         </w:rPr>
-        <w:t>S</w:t>
+        <w:t>Adding rubbish and commiting .</w:t>
       </w:r>
       <w:bookmarkStart w:id="0" w:name="_GoBack"/>
       <w:bookmarkEnd w:id="0"/>

</xml_diff>

<commit_message>
changing content of newFile to see working of branch
</commit_message>
<xml_diff>
--- a/newFile.docx
+++ b/newFile.docx
@@ -39,8 +39,53 @@
         </w:rPr>
         <w:t>Adding rubbish and commiting .</w:t>
       </w:r>
+    </w:p>
+    <w:p>
+      <w:pPr>
+        <w:rPr>
+          <w:rFonts w:hint="default"/>
+          <w:lang w:val="en-IN"/>
+        </w:rPr>
+      </w:pPr>
+    </w:p>
+    <w:p>
+      <w:pPr>
+        <w:rPr>
+          <w:rFonts w:hint="default"/>
+          <w:lang w:val="en-IN"/>
+        </w:rPr>
+      </w:pPr>
+      <w:r>
+        <w:rPr>
+          <w:rFonts w:hint="default"/>
+          <w:lang w:val="en-IN"/>
+        </w:rPr>
+        <w:t xml:space="preserve">Adding this line in master </w:t>
+      </w:r>
+    </w:p>
+    <w:p>
+      <w:pPr>
+        <w:rPr>
+          <w:rFonts w:hint="default"/>
+          <w:lang w:val="en-IN"/>
+        </w:rPr>
+      </w:pPr>
       <w:bookmarkStart w:id="0" w:name="_GoBack"/>
       <w:bookmarkEnd w:id="0"/>
+      <w:r>
+        <w:rPr>
+          <w:rFonts w:hint="default"/>
+          <w:lang w:val="en-IN"/>
+        </w:rPr>
+        <w:br w:type="textWrapping"/>
+      </w:r>
+      <w:r>
+        <w:rPr>
+          <w:rFonts w:hint="default"/>
+          <w:lang w:val="en-IN"/>
+        </w:rPr>
+        <w:br w:type="textWrapping"/>
+      </w:r>
     </w:p>
     <w:sectPr>
       <w:pgSz w:w="11906" w:h="16838"/>

</xml_diff>